<commit_message>
DOC: Document using Vivado 2019.1 (2018.2 does not work because of a bug!)
</commit_message>
<xml_diff>
--- a/doc/ReferenceDesignUserGuide.docx
+++ b/doc/ReferenceDesignUserGuide.docx
@@ -8,8 +8,6 @@
           <w:lang w:val="en-US"/>
         </w:rPr>
       </w:pPr>
-      <w:bookmarkStart w:id="0" w:name="_GoBack"/>
-      <w:bookmarkEnd w:id="0"/>
     </w:p>
     <w:p>
       <w:pPr>
@@ -1353,61 +1351,61 @@
         </w:rPr>
         <w:br w:type="page"/>
       </w:r>
-      <w:bookmarkStart w:id="1" w:name="_Toc11837765"/>
+      <w:bookmarkStart w:id="0" w:name="_Toc11837765"/>
       <w:r>
         <w:lastRenderedPageBreak/>
         <w:t>Introduction</w:t>
       </w:r>
+      <w:bookmarkEnd w:id="0"/>
+    </w:p>
+    <w:p>
+      <w:pPr>
+        <w:rPr>
+          <w:lang w:val="en-US"/>
+        </w:rPr>
+      </w:pPr>
+      <w:r>
+        <w:rPr>
+          <w:lang w:val="en-US"/>
+        </w:rPr>
+        <w:t xml:space="preserve">This document describes the reference design for the </w:t>
+      </w:r>
+      <w:r>
+        <w:rPr>
+          <w:i/>
+          <w:lang w:val="en-US"/>
+        </w:rPr>
+        <w:t>psi_ms_daq_axi</w:t>
+      </w:r>
+      <w:r>
+        <w:rPr>
+          <w:lang w:val="en-US"/>
+        </w:rPr>
+        <w:t xml:space="preserve"> Vivado IP-Core and how to use it.</w:t>
+      </w:r>
+    </w:p>
+    <w:p>
+      <w:pPr>
+        <w:rPr>
+          <w:lang w:val="en-US"/>
+        </w:rPr>
+      </w:pPr>
+      <w:r>
+        <w:rPr>
+          <w:lang w:val="en-US"/>
+        </w:rPr>
+        <w:t>The reference design is meant as help to get used to the IP-core quickly and also as a tool for having a reproducible test environment in case of bugs.</w:t>
+      </w:r>
+    </w:p>
+    <w:p>
+      <w:pPr>
+        <w:pStyle w:val="Heading2"/>
+      </w:pPr>
+      <w:bookmarkStart w:id="1" w:name="_Toc11837766"/>
+      <w:r>
+        <w:t>Overview</w:t>
+      </w:r>
       <w:bookmarkEnd w:id="1"/>
-    </w:p>
-    <w:p>
-      <w:pPr>
-        <w:rPr>
-          <w:lang w:val="en-US"/>
-        </w:rPr>
-      </w:pPr>
-      <w:r>
-        <w:rPr>
-          <w:lang w:val="en-US"/>
-        </w:rPr>
-        <w:t xml:space="preserve">This document describes the reference design for the </w:t>
-      </w:r>
-      <w:r>
-        <w:rPr>
-          <w:i/>
-          <w:lang w:val="en-US"/>
-        </w:rPr>
-        <w:t>psi_ms_daq_axi</w:t>
-      </w:r>
-      <w:r>
-        <w:rPr>
-          <w:lang w:val="en-US"/>
-        </w:rPr>
-        <w:t xml:space="preserve"> Vivado IP-Core and how to use it.</w:t>
-      </w:r>
-    </w:p>
-    <w:p>
-      <w:pPr>
-        <w:rPr>
-          <w:lang w:val="en-US"/>
-        </w:rPr>
-      </w:pPr>
-      <w:r>
-        <w:rPr>
-          <w:lang w:val="en-US"/>
-        </w:rPr>
-        <w:t>The reference design is meant as help to get used to the IP-core quickly and also as a tool for having a reproducible test environment in case of bugs.</w:t>
-      </w:r>
-    </w:p>
-    <w:p>
-      <w:pPr>
-        <w:pStyle w:val="Heading2"/>
-      </w:pPr>
-      <w:bookmarkStart w:id="2" w:name="_Toc11837766"/>
-      <w:r>
-        <w:t>Overview</w:t>
-      </w:r>
-      <w:bookmarkEnd w:id="2"/>
     </w:p>
     <w:p>
       <w:pPr>
@@ -1478,7 +1476,7 @@
           <w:lang w:val="en-US"/>
         </w:rPr>
       </w:pPr>
-      <w:bookmarkStart w:id="3" w:name="_Toc11837776"/>
+      <w:bookmarkStart w:id="2" w:name="_Toc11837776"/>
       <w:r>
         <w:rPr>
           <w:lang w:val="en-US"/>
@@ -1528,127 +1526,127 @@
         </w:rPr>
         <w:t>Reference Design Overview</w:t>
       </w:r>
+      <w:bookmarkEnd w:id="2"/>
+    </w:p>
+    <w:p>
+      <w:pPr>
+        <w:rPr>
+          <w:lang w:val="en-US"/>
+        </w:rPr>
+      </w:pPr>
+      <w:r>
+        <w:rPr>
+          <w:lang w:val="en-US"/>
+        </w:rPr>
+        <w:t xml:space="preserve">In the reference design, the </w:t>
+      </w:r>
+      <w:r>
+        <w:rPr>
+          <w:i/>
+          <w:lang w:val="en-US"/>
+        </w:rPr>
+        <w:t>psi_ms_daq_axi</w:t>
+      </w:r>
+      <w:r>
+        <w:rPr>
+          <w:lang w:val="en-US"/>
+        </w:rPr>
+        <w:t xml:space="preserve"> component is configured to have two streams. Both streams are connected to AXI-S data generators (also a PSI component). </w:t>
+      </w:r>
+    </w:p>
+    <w:p>
+      <w:pPr>
+        <w:rPr>
+          <w:lang w:val="en-US"/>
+        </w:rPr>
+      </w:pPr>
+      <w:r>
+        <w:rPr>
+          <w:lang w:val="en-US"/>
+        </w:rPr>
+        <w:t xml:space="preserve">The data generators allow generating counter values with configurable data- and trigger-rate. Additionally the generation of triggers can be controlled at runtime. This allows easily setting up a performance- and functionality-test for </w:t>
+      </w:r>
+      <w:r>
+        <w:rPr>
+          <w:lang w:val="en-US"/>
+        </w:rPr>
+        <w:t xml:space="preserve">different requirements. </w:t>
+      </w:r>
+    </w:p>
+    <w:p>
+      <w:pPr>
+        <w:rPr>
+          <w:lang w:val="en-US"/>
+        </w:rPr>
+      </w:pPr>
+      <w:r>
+        <w:rPr>
+          <w:lang w:val="en-US"/>
+        </w:rPr>
+        <w:t xml:space="preserve">The </w:t>
+      </w:r>
+      <w:r>
+        <w:rPr>
+          <w:i/>
+          <w:lang w:val="en-US"/>
+        </w:rPr>
+        <w:t>psi_ms_daq_axi</w:t>
+      </w:r>
+      <w:r>
+        <w:rPr>
+          <w:lang w:val="en-US"/>
+        </w:rPr>
+        <w:t xml:space="preserve"> component writes the data received over the AXI-S streams to the PS-DDR memory. </w:t>
+      </w:r>
+    </w:p>
+    <w:p>
+      <w:pPr>
+        <w:rPr>
+          <w:lang w:val="en-US"/>
+        </w:rPr>
+      </w:pPr>
+      <w:r>
+        <w:rPr>
+          <w:lang w:val="en-US"/>
+        </w:rPr>
+        <w:t xml:space="preserve">A bare metal application running on the APU0 configures the data generators as well as the </w:t>
+      </w:r>
+      <w:r>
+        <w:rPr>
+          <w:i/>
+          <w:lang w:val="en-US"/>
+        </w:rPr>
+        <w:t>psi_ms_daq</w:t>
+      </w:r>
+      <w:r>
+        <w:rPr>
+          <w:lang w:val="en-US"/>
+        </w:rPr>
+        <w:t xml:space="preserve"> component. This application uses the driver, so the software also works as reference design on the software side. The application allows the user to generate triggers via a simple command line interface.</w:t>
+      </w:r>
+    </w:p>
+    <w:p>
+      <w:pPr>
+        <w:rPr>
+          <w:lang w:val="en-US"/>
+        </w:rPr>
+      </w:pPr>
+      <w:r>
+        <w:rPr>
+          <w:lang w:val="en-US"/>
+        </w:rPr>
+        <w:t>ILAs (integrated logic analyzers) are connected to all major interface to allow for good visibility.</w:t>
+      </w:r>
+    </w:p>
+    <w:p>
+      <w:pPr>
+        <w:pStyle w:val="Heading2"/>
+      </w:pPr>
+      <w:bookmarkStart w:id="3" w:name="_Toc11837767"/>
+      <w:r>
+        <w:t>Requirements</w:t>
+      </w:r>
       <w:bookmarkEnd w:id="3"/>
-    </w:p>
-    <w:p>
-      <w:pPr>
-        <w:rPr>
-          <w:lang w:val="en-US"/>
-        </w:rPr>
-      </w:pPr>
-      <w:r>
-        <w:rPr>
-          <w:lang w:val="en-US"/>
-        </w:rPr>
-        <w:t xml:space="preserve">In the reference design, the </w:t>
-      </w:r>
-      <w:r>
-        <w:rPr>
-          <w:i/>
-          <w:lang w:val="en-US"/>
-        </w:rPr>
-        <w:t>psi_ms_daq_axi</w:t>
-      </w:r>
-      <w:r>
-        <w:rPr>
-          <w:lang w:val="en-US"/>
-        </w:rPr>
-        <w:t xml:space="preserve"> component is configured to have two streams. Both streams are connected to AXI-S data generators (also a PSI component). </w:t>
-      </w:r>
-    </w:p>
-    <w:p>
-      <w:pPr>
-        <w:rPr>
-          <w:lang w:val="en-US"/>
-        </w:rPr>
-      </w:pPr>
-      <w:r>
-        <w:rPr>
-          <w:lang w:val="en-US"/>
-        </w:rPr>
-        <w:t xml:space="preserve">The data generators allow generating counter values with configurable data- and trigger-rate. Additionally the generation of triggers can be controlled at runtime. This allows easily setting up a performance- and functionality-test for </w:t>
-      </w:r>
-      <w:r>
-        <w:rPr>
-          <w:lang w:val="en-US"/>
-        </w:rPr>
-        <w:t xml:space="preserve">different requirements. </w:t>
-      </w:r>
-    </w:p>
-    <w:p>
-      <w:pPr>
-        <w:rPr>
-          <w:lang w:val="en-US"/>
-        </w:rPr>
-      </w:pPr>
-      <w:r>
-        <w:rPr>
-          <w:lang w:val="en-US"/>
-        </w:rPr>
-        <w:t xml:space="preserve">The </w:t>
-      </w:r>
-      <w:r>
-        <w:rPr>
-          <w:i/>
-          <w:lang w:val="en-US"/>
-        </w:rPr>
-        <w:t>psi_ms_daq_axi</w:t>
-      </w:r>
-      <w:r>
-        <w:rPr>
-          <w:lang w:val="en-US"/>
-        </w:rPr>
-        <w:t xml:space="preserve"> component writes the data received over the AXI-S streams to the PS-DDR memory. </w:t>
-      </w:r>
-    </w:p>
-    <w:p>
-      <w:pPr>
-        <w:rPr>
-          <w:lang w:val="en-US"/>
-        </w:rPr>
-      </w:pPr>
-      <w:r>
-        <w:rPr>
-          <w:lang w:val="en-US"/>
-        </w:rPr>
-        <w:t xml:space="preserve">A bare metal application running on the APU0 configures the data generators as well as the </w:t>
-      </w:r>
-      <w:r>
-        <w:rPr>
-          <w:i/>
-          <w:lang w:val="en-US"/>
-        </w:rPr>
-        <w:t>psi_ms_daq</w:t>
-      </w:r>
-      <w:r>
-        <w:rPr>
-          <w:lang w:val="en-US"/>
-        </w:rPr>
-        <w:t xml:space="preserve"> component. This application uses the driver, so the software also works as reference design on the software side. The application allows the user to generate triggers via a simple command line interface.</w:t>
-      </w:r>
-    </w:p>
-    <w:p>
-      <w:pPr>
-        <w:rPr>
-          <w:lang w:val="en-US"/>
-        </w:rPr>
-      </w:pPr>
-      <w:r>
-        <w:rPr>
-          <w:lang w:val="en-US"/>
-        </w:rPr>
-        <w:t>ILAs (integrated logic analyzers) are connected to all major interface to allow for good visibility.</w:t>
-      </w:r>
-    </w:p>
-    <w:p>
-      <w:pPr>
-        <w:pStyle w:val="Heading2"/>
-      </w:pPr>
-      <w:bookmarkStart w:id="4" w:name="_Toc11837767"/>
-      <w:r>
-        <w:t>Requirements</w:t>
-      </w:r>
-      <w:bookmarkEnd w:id="4"/>
     </w:p>
     <w:p>
       <w:pPr>
@@ -1696,7 +1694,22 @@
         <w:rPr>
           <w:lang w:val="en-US"/>
         </w:rPr>
-        <w:t>Vivado 2018.2</w:t>
+        <w:t>Vivado 2019.1 (</w:t>
+      </w:r>
+      <w:r>
+        <w:rPr>
+          <w:b/>
+          <w:i/>
+          <w:lang w:val="en-US"/>
+        </w:rPr>
+        <w:t>Important: Don’t use 2018.2, APU IRQs don’t work there because of a bug</w:t>
+      </w:r>
+      <w:r>
+        <w:rPr>
+          <w:i/>
+          <w:lang w:val="en-US"/>
+        </w:rPr>
+        <w:t>)</w:t>
       </w:r>
     </w:p>
     <w:p>
@@ -1714,8 +1727,37 @@
         <w:rPr>
           <w:lang w:val="en-US"/>
         </w:rPr>
-        <w:t>SDK 2018.2</w:t>
-      </w:r>
+        <w:t>S</w:t>
+      </w:r>
+      <w:r>
+        <w:rPr>
+          <w:lang w:val="en-US"/>
+        </w:rPr>
+        <w:t>DK 2019.1</w:t>
+      </w:r>
+      <w:r>
+        <w:rPr>
+          <w:lang w:val="en-US"/>
+        </w:rPr>
+        <w:t xml:space="preserve"> (</w:t>
+      </w:r>
+      <w:r>
+        <w:rPr>
+          <w:b/>
+          <w:i/>
+          <w:lang w:val="en-US"/>
+        </w:rPr>
+        <w:t>Important: Don’t use 2018.2, APU IRQs don’t work there because of a bug</w:t>
+      </w:r>
+      <w:r>
+        <w:rPr>
+          <w:i/>
+          <w:lang w:val="en-US"/>
+        </w:rPr>
+        <w:t>)</w:t>
+      </w:r>
+      <w:bookmarkStart w:id="4" w:name="_GoBack"/>
+      <w:bookmarkEnd w:id="4"/>
     </w:p>
     <w:p>
       <w:pPr>
@@ -3809,7 +3851,7 @@
       <mc:AlternateContent>
         <mc:Choice Requires="wps">
           <w:drawing>
-            <wp:anchor distT="0" distB="0" distL="114300" distR="114300" simplePos="0" relativeHeight="251658240" behindDoc="0" locked="0" layoutInCell="0" allowOverlap="1" wp14:anchorId="369A6CD5" wp14:editId="5D4E09D5">
+            <wp:anchor distT="0" distB="0" distL="114300" distR="114300" simplePos="0" relativeHeight="251657216" behindDoc="0" locked="0" layoutInCell="0" allowOverlap="1" wp14:anchorId="369A6CD5" wp14:editId="5D4E09D5">
               <wp:simplePos x="0" y="0"/>
               <wp:positionH relativeFrom="page">
                 <wp:posOffset>540385</wp:posOffset>
@@ -3880,7 +3922,7 @@
         </mc:Choice>
         <mc:Fallback>
           <w:pict>
-            <v:line w14:anchorId="59B527C1" id="Line 2" o:spid="_x0000_s1026" style="position:absolute;z-index:251658240;visibility:visible;mso-wrap-style:square;mso-width-percent:0;mso-height-percent:0;mso-wrap-distance-left:9pt;mso-wrap-distance-top:0;mso-wrap-distance-right:9pt;mso-wrap-distance-bottom:0;mso-position-horizontal:absolute;mso-position-horizontal-relative:page;mso-position-vertical:absolute;mso-position-vertical-relative:page;mso-width-percent:0;mso-height-percent:0;mso-width-relative:page;mso-height-relative:page" from="42.55pt,802.3pt" to="552.75pt,802.35pt" o:gfxdata="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" o:allowincell="f" strokecolor="blue" strokeweight="1.5pt">
+            <v:line w14:anchorId="7233E436" id="Line 2" o:spid="_x0000_s1026" style="position:absolute;z-index:251657216;visibility:visible;mso-wrap-style:square;mso-width-percent:0;mso-height-percent:0;mso-wrap-distance-left:9pt;mso-wrap-distance-top:0;mso-wrap-distance-right:9pt;mso-wrap-distance-bottom:0;mso-position-horizontal:absolute;mso-position-horizontal-relative:page;mso-position-vertical:absolute;mso-position-vertical-relative:page;mso-width-percent:0;mso-height-percent:0;mso-width-relative:page;mso-height-relative:page" from="42.55pt,802.3pt" to="552.75pt,802.35pt" o:gfxdata="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" o:allowincell="f" strokecolor="blue" strokeweight="1.5pt">
               <v:stroke startarrowwidth="narrow" startarrowlength="short" endarrowwidth="narrow" endarrowlength="short"/>
               <w10:wrap anchorx="page" anchory="page"/>
             </v:line>
@@ -3968,7 +4010,7 @@
         <w:noProof/>
         <w:sz w:val="16"/>
       </w:rPr>
-      <w:t>19.06.2019</w:t>
+      <w:t>19.11.2019</w:t>
     </w:r>
     <w:r>
       <w:rPr>
@@ -4022,7 +4064,7 @@
         <w:sz w:val="16"/>
         <w:szCs w:val="16"/>
       </w:rPr>
-      <w:t>1</w:t>
+      <w:t>8</w:t>
     </w:r>
     <w:r>
       <w:rPr>
@@ -4149,7 +4191,7 @@
         </mc:Choice>
         <mc:Fallback>
           <w:pict>
-            <v:line w14:anchorId="63F7A092" id="Line 1" o:spid="_x0000_s1026" style="position:absolute;z-index:251659264;visibility:visible;mso-wrap-style:square;mso-width-percent:0;mso-height-percent:0;mso-wrap-distance-left:9pt;mso-wrap-distance-top:0;mso-wrap-distance-right:9pt;mso-wrap-distance-bottom:0;mso-position-horizontal:absolute;mso-position-horizontal-relative:margin;mso-position-vertical:absolute;mso-position-vertical-relative:page;mso-width-percent:0;mso-height-percent:0;mso-width-relative:page;mso-height-relative:page" from="320.35pt,59.55pt" to="507.45pt,59.6pt" o:gfxdata="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" o:allowincell="f" strokecolor="blue" strokeweight="2pt">
+            <v:line w14:anchorId="45D09DFF" id="Line 1" o:spid="_x0000_s1026" style="position:absolute;z-index:251659264;visibility:visible;mso-wrap-style:square;mso-width-percent:0;mso-height-percent:0;mso-wrap-distance-left:9pt;mso-wrap-distance-top:0;mso-wrap-distance-right:9pt;mso-wrap-distance-bottom:0;mso-position-horizontal:absolute;mso-position-horizontal-relative:margin;mso-position-vertical:absolute;mso-position-vertical-relative:page;mso-width-percent:0;mso-height-percent:0;mso-width-relative:page;mso-height-relative:page" from="320.35pt,59.55pt" to="507.45pt,59.6pt" o:gfxdata="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" o:allowincell="f" strokecolor="blue" strokeweight="2pt">
               <v:stroke startarrowwidth="narrow" startarrowlength="short" endarrowwidth="narrow" endarrowlength="short"/>
               <w10:wrap anchorx="margin" anchory="page"/>
             </v:line>
@@ -11526,7 +11568,7 @@
 </file>
 
 <file path=customXml/itemProps1.xml><?xml version="1.0" encoding="utf-8"?>
-<ds:datastoreItem xmlns:ds="http://schemas.openxmlformats.org/officeDocument/2006/customXml" ds:itemID="{A8DA38B1-F23A-4B6C-A518-A40B26A9188F}">
+<ds:datastoreItem xmlns:ds="http://schemas.openxmlformats.org/officeDocument/2006/customXml" ds:itemID="{B6FFF88D-A66C-41EE-A3DA-6EEFA8805843}">
   <ds:schemaRefs>
     <ds:schemaRef ds:uri="http://schemas.openxmlformats.org/officeDocument/2006/bibliography"/>
   </ds:schemaRefs>

</xml_diff>